<commit_message>
Added sprint report 4
</commit_message>
<xml_diff>
--- a/TA Files/Sprint Report 4.docx
+++ b/TA Files/Sprint Report 4.docx
@@ -1,6 +1,6 @@
 
 <file path=word/document.xml><?xml version="1.0" encoding="utf-8"?>
-<w:document xmlns:wpc="http://schemas.microsoft.com/office/word/2010/wordprocessingCanvas" xmlns:cx="http://schemas.microsoft.com/office/drawing/2014/chartex" xmlns:cx1="http://schemas.microsoft.com/office/drawing/2015/9/8/chartex" xmlns:mc="http://schemas.openxmlformats.org/markup-compatibility/2006" xmlns:o="urn:schemas-microsoft-com:office:office" xmlns:r="http://schemas.openxmlformats.org/officeDocument/2006/relationships" xmlns:m="http://schemas.openxmlformats.org/officeDocument/2006/math" xmlns:v="urn:schemas-microsoft-com:vml" xmlns:wp14="http://schemas.microsoft.com/office/word/2010/wordprocessingDrawing" xmlns:wp="http://schemas.openxmlformats.org/drawingml/2006/wordprocessingDrawing" xmlns:w10="urn:schemas-microsoft-com:office:word" xmlns:w="http://schemas.openxmlformats.org/wordprocessingml/2006/main" xmlns:w14="http://schemas.microsoft.com/office/word/2010/wordml" xmlns:w15="http://schemas.microsoft.com/office/word/2012/wordml" xmlns:w16se="http://schemas.microsoft.com/office/word/2015/wordml/symex" xmlns:wpg="http://schemas.microsoft.com/office/word/2010/wordprocessingGroup" xmlns:wpi="http://schemas.microsoft.com/office/word/2010/wordprocessingInk" xmlns:wne="http://schemas.microsoft.com/office/word/2006/wordml" xmlns:wps="http://schemas.microsoft.com/office/word/2010/wordprocessingShape" mc:Ignorable="w14 w15 w16se wp14">
+<w:document xmlns:wpc="http://schemas.microsoft.com/office/word/2010/wordprocessingCanvas" xmlns:mc="http://schemas.openxmlformats.org/markup-compatibility/2006" xmlns:o="urn:schemas-microsoft-com:office:office" xmlns:r="http://schemas.openxmlformats.org/officeDocument/2006/relationships" xmlns:m="http://schemas.openxmlformats.org/officeDocument/2006/math" xmlns:v="urn:schemas-microsoft-com:vml" xmlns:wp14="http://schemas.microsoft.com/office/word/2010/wordprocessingDrawing" xmlns:wp="http://schemas.openxmlformats.org/drawingml/2006/wordprocessingDrawing" xmlns:w10="urn:schemas-microsoft-com:office:word" xmlns:w="http://schemas.openxmlformats.org/wordprocessingml/2006/main" xmlns:w14="http://schemas.microsoft.com/office/word/2010/wordml" xmlns:w15="http://schemas.microsoft.com/office/word/2012/wordml" xmlns:wpg="http://schemas.microsoft.com/office/word/2010/wordprocessingGroup" xmlns:wpi="http://schemas.microsoft.com/office/word/2010/wordprocessingInk" xmlns:wne="http://schemas.microsoft.com/office/word/2006/wordml" xmlns:wps="http://schemas.microsoft.com/office/word/2010/wordprocessingShape" mc:Ignorable="w14 w15 wp14">
   <w:body>
     <w:p>
       <w:pPr>
@@ -1094,17 +1094,7 @@
           <w:sz w:val="24"/>
           <w:szCs w:val="28"/>
         </w:rPr>
-        <w:t>5</w:t>
-      </w:r>
-      <w:bookmarkStart w:id="0" w:name="_GoBack"/>
-      <w:bookmarkEnd w:id="0"/>
-      <w:r>
-        <w:rPr>
-          <w:rFonts w:ascii="Times New Roman" w:hAnsi="Times New Roman"/>
-          <w:sz w:val="24"/>
-          <w:szCs w:val="28"/>
-        </w:rPr>
-        <w:t>/3</w:t>
+        <w:t>5/3</w:t>
       </w:r>
       <w:r>
         <w:rPr>
@@ -2259,18 +2249,165 @@
           <w:sz w:val="24"/>
           <w:szCs w:val="20"/>
         </w:rPr>
-        <w:t xml:space="preserve">&lt;&lt; Provide a description of how your estimates compared with the actual values. Discuss why you believe (e.g. lack of experience, changes in requirements, etc.) any deviations occurred.   Complete for whichever metrics your team used&gt;&gt; </w:t>
-      </w:r>
-    </w:p>
-    <w:p>
-      <w:pPr>
-        <w:spacing w:after="120" w:line="240" w:lineRule="auto"/>
+        <w:t xml:space="preserve">SLOC: Being within 25% of the actual number of lines of code </w:t>
+      </w:r>
+      <w:proofErr w:type="gramStart"/>
+      <w:r>
         <w:rPr>
           <w:rFonts w:ascii="Times New Roman" w:eastAsia="Times New Roman" w:hAnsi="Times New Roman"/>
           <w:sz w:val="24"/>
           <w:szCs w:val="20"/>
         </w:rPr>
-      </w:pPr>
+        <w:t>wasn’t</w:t>
+      </w:r>
+      <w:proofErr w:type="gramEnd"/>
+      <w:r>
+        <w:rPr>
+          <w:rFonts w:ascii="Times New Roman" w:eastAsia="Times New Roman" w:hAnsi="Times New Roman"/>
+          <w:sz w:val="24"/>
+          <w:szCs w:val="20"/>
+        </w:rPr>
+        <w:t xml:space="preserve"> a terrible estimation. If we had to guess, we undershot it a little because of the change to AWS and JavaScript, which we </w:t>
+      </w:r>
+      <w:proofErr w:type="gramStart"/>
+      <w:r>
+        <w:rPr>
+          <w:rFonts w:ascii="Times New Roman" w:eastAsia="Times New Roman" w:hAnsi="Times New Roman"/>
+          <w:sz w:val="24"/>
+          <w:szCs w:val="20"/>
+        </w:rPr>
+        <w:t>weren’t</w:t>
+      </w:r>
+      <w:proofErr w:type="gramEnd"/>
+      <w:r>
+        <w:rPr>
+          <w:rFonts w:ascii="Times New Roman" w:eastAsia="Times New Roman" w:hAnsi="Times New Roman"/>
+          <w:sz w:val="24"/>
+          <w:szCs w:val="20"/>
+        </w:rPr>
+        <w:t xml:space="preserve"> as familiar with.</w:t>
+      </w:r>
+    </w:p>
+    <w:p>
+      <w:pPr>
+        <w:spacing w:after="120" w:line="240" w:lineRule="auto"/>
+        <w:rPr>
+          <w:rFonts w:ascii="Times New Roman" w:eastAsia="Times New Roman" w:hAnsi="Times New Roman"/>
+          <w:sz w:val="24"/>
+          <w:szCs w:val="20"/>
+        </w:rPr>
+      </w:pPr>
+      <w:r>
+        <w:rPr>
+          <w:rFonts w:ascii="Times New Roman" w:eastAsia="Times New Roman" w:hAnsi="Times New Roman"/>
+          <w:sz w:val="24"/>
+          <w:szCs w:val="20"/>
+        </w:rPr>
+        <w:lastRenderedPageBreak/>
+        <w:t>Classes: Estimation was about right</w:t>
+      </w:r>
+    </w:p>
+    <w:p>
+      <w:pPr>
+        <w:spacing w:after="120" w:line="240" w:lineRule="auto"/>
+        <w:rPr>
+          <w:rFonts w:ascii="Times New Roman" w:eastAsia="Times New Roman" w:hAnsi="Times New Roman"/>
+          <w:sz w:val="24"/>
+          <w:szCs w:val="20"/>
+        </w:rPr>
+      </w:pPr>
+      <w:r>
+        <w:rPr>
+          <w:rFonts w:ascii="Times New Roman" w:eastAsia="Times New Roman" w:hAnsi="Times New Roman"/>
+          <w:sz w:val="24"/>
+          <w:szCs w:val="20"/>
+        </w:rPr>
+        <w:t>Modules: Estimated correctly</w:t>
+      </w:r>
+    </w:p>
+    <w:p>
+      <w:pPr>
+        <w:spacing w:after="120" w:line="240" w:lineRule="auto"/>
+        <w:rPr>
+          <w:rFonts w:ascii="Times New Roman" w:eastAsia="Times New Roman" w:hAnsi="Times New Roman"/>
+          <w:sz w:val="24"/>
+          <w:szCs w:val="20"/>
+        </w:rPr>
+      </w:pPr>
+      <w:r>
+        <w:rPr>
+          <w:rFonts w:ascii="Times New Roman" w:eastAsia="Times New Roman" w:hAnsi="Times New Roman"/>
+          <w:sz w:val="24"/>
+          <w:szCs w:val="20"/>
+        </w:rPr>
+        <w:t>Help Document: The change to AWS was a huge proponent in the size increase of our document, hence us undershooting it quite a bit.</w:t>
+      </w:r>
+    </w:p>
+    <w:p>
+      <w:pPr>
+        <w:spacing w:after="120" w:line="240" w:lineRule="auto"/>
+        <w:rPr>
+          <w:rFonts w:ascii="Times New Roman" w:eastAsia="Times New Roman" w:hAnsi="Times New Roman"/>
+          <w:sz w:val="24"/>
+          <w:szCs w:val="20"/>
+        </w:rPr>
+      </w:pPr>
+      <w:r>
+        <w:rPr>
+          <w:rFonts w:ascii="Times New Roman" w:eastAsia="Times New Roman" w:hAnsi="Times New Roman"/>
+          <w:sz w:val="24"/>
+          <w:szCs w:val="20"/>
+        </w:rPr>
+        <w:t>User Story Points: The switch over to JavaScript and AWS made us use more time than we had expected.</w:t>
+      </w:r>
+    </w:p>
+    <w:p>
+      <w:pPr>
+        <w:spacing w:after="120" w:line="240" w:lineRule="auto"/>
+        <w:rPr>
+          <w:rFonts w:ascii="Times New Roman" w:eastAsia="Times New Roman" w:hAnsi="Times New Roman"/>
+          <w:sz w:val="24"/>
+          <w:szCs w:val="20"/>
+        </w:rPr>
+      </w:pPr>
+    </w:p>
+    <w:p>
+      <w:pPr>
+        <w:spacing w:after="120" w:line="240" w:lineRule="auto"/>
+        <w:rPr>
+          <w:rFonts w:ascii="Times New Roman" w:eastAsia="Times New Roman" w:hAnsi="Times New Roman"/>
+          <w:sz w:val="24"/>
+          <w:szCs w:val="20"/>
+        </w:rPr>
+      </w:pPr>
+      <w:r>
+        <w:rPr>
+          <w:rFonts w:ascii="Times New Roman" w:eastAsia="Times New Roman" w:hAnsi="Times New Roman"/>
+          <w:sz w:val="24"/>
+          <w:szCs w:val="20"/>
+        </w:rPr>
+        <w:t xml:space="preserve">Overall, </w:t>
+      </w:r>
+      <w:proofErr w:type="gramStart"/>
+      <w:r>
+        <w:rPr>
+          <w:rFonts w:ascii="Times New Roman" w:eastAsia="Times New Roman" w:hAnsi="Times New Roman"/>
+          <w:sz w:val="24"/>
+          <w:szCs w:val="20"/>
+        </w:rPr>
+        <w:t>a lot</w:t>
+      </w:r>
+      <w:proofErr w:type="gramEnd"/>
+      <w:r>
+        <w:rPr>
+          <w:rFonts w:ascii="Times New Roman" w:eastAsia="Times New Roman" w:hAnsi="Times New Roman"/>
+          <w:sz w:val="24"/>
+          <w:szCs w:val="20"/>
+        </w:rPr>
+        <w:t xml:space="preserve"> of our underestimations can be explained with the change to an unfamiliar system, which made it harder to estimate.</w:t>
+      </w:r>
+      <w:bookmarkStart w:id="0" w:name="_GoBack"/>
+      <w:bookmarkEnd w:id="0"/>
     </w:p>
     <w:p>
       <w:pPr>
@@ -2770,7 +2907,7 @@
 </file>
 
 <file path=word/numbering.xml><?xml version="1.0" encoding="utf-8"?>
-<w:numbering xmlns:wpc="http://schemas.microsoft.com/office/word/2010/wordprocessingCanvas" xmlns:cx="http://schemas.microsoft.com/office/drawing/2014/chartex" xmlns:cx1="http://schemas.microsoft.com/office/drawing/2015/9/8/chartex" xmlns:mc="http://schemas.openxmlformats.org/markup-compatibility/2006" xmlns:o="urn:schemas-microsoft-com:office:office" xmlns:r="http://schemas.openxmlformats.org/officeDocument/2006/relationships" xmlns:m="http://schemas.openxmlformats.org/officeDocument/2006/math" xmlns:v="urn:schemas-microsoft-com:vml" xmlns:wp14="http://schemas.microsoft.com/office/word/2010/wordprocessingDrawing" xmlns:wp="http://schemas.openxmlformats.org/drawingml/2006/wordprocessingDrawing" xmlns:w10="urn:schemas-microsoft-com:office:word" xmlns:w="http://schemas.openxmlformats.org/wordprocessingml/2006/main" xmlns:w14="http://schemas.microsoft.com/office/word/2010/wordml" xmlns:w15="http://schemas.microsoft.com/office/word/2012/wordml" xmlns:w16se="http://schemas.microsoft.com/office/word/2015/wordml/symex" xmlns:wpg="http://schemas.microsoft.com/office/word/2010/wordprocessingGroup" xmlns:wpi="http://schemas.microsoft.com/office/word/2010/wordprocessingInk" xmlns:wne="http://schemas.microsoft.com/office/word/2006/wordml" xmlns:wps="http://schemas.microsoft.com/office/word/2010/wordprocessingShape" mc:Ignorable="w14 w15 w16se wp14">
+<w:numbering xmlns:wpc="http://schemas.microsoft.com/office/word/2010/wordprocessingCanvas" xmlns:mc="http://schemas.openxmlformats.org/markup-compatibility/2006" xmlns:o="urn:schemas-microsoft-com:office:office" xmlns:r="http://schemas.openxmlformats.org/officeDocument/2006/relationships" xmlns:m="http://schemas.openxmlformats.org/officeDocument/2006/math" xmlns:v="urn:schemas-microsoft-com:vml" xmlns:wp14="http://schemas.microsoft.com/office/word/2010/wordprocessingDrawing" xmlns:wp="http://schemas.openxmlformats.org/drawingml/2006/wordprocessingDrawing" xmlns:w10="urn:schemas-microsoft-com:office:word" xmlns:w="http://schemas.openxmlformats.org/wordprocessingml/2006/main" xmlns:w14="http://schemas.microsoft.com/office/word/2010/wordml" xmlns:w15="http://schemas.microsoft.com/office/word/2012/wordml" xmlns:wpg="http://schemas.microsoft.com/office/word/2010/wordprocessingGroup" xmlns:wpi="http://schemas.microsoft.com/office/word/2010/wordprocessingInk" xmlns:wne="http://schemas.microsoft.com/office/word/2006/wordml" xmlns:wps="http://schemas.microsoft.com/office/word/2010/wordprocessingShape" mc:Ignorable="w14 w15 wp14">
   <w:abstractNum w:abstractNumId="0" w15:restartNumberingAfterBreak="0">
     <w:nsid w:val="2B54717B"/>
     <w:multiLevelType w:val="hybridMultilevel"/>
@@ -4051,7 +4188,7 @@
 </file>
 
 <file path=word/styles.xml><?xml version="1.0" encoding="utf-8"?>
-<w:styles xmlns:mc="http://schemas.openxmlformats.org/markup-compatibility/2006" xmlns:r="http://schemas.openxmlformats.org/officeDocument/2006/relationships" xmlns:w="http://schemas.openxmlformats.org/wordprocessingml/2006/main" xmlns:w14="http://schemas.microsoft.com/office/word/2010/wordml" xmlns:w15="http://schemas.microsoft.com/office/word/2012/wordml" xmlns:w16se="http://schemas.microsoft.com/office/word/2015/wordml/symex" mc:Ignorable="w14 w15 w16se">
+<w:styles xmlns:mc="http://schemas.openxmlformats.org/markup-compatibility/2006" xmlns:r="http://schemas.openxmlformats.org/officeDocument/2006/relationships" xmlns:w="http://schemas.openxmlformats.org/wordprocessingml/2006/main" xmlns:w14="http://schemas.microsoft.com/office/word/2010/wordml" xmlns:w15="http://schemas.microsoft.com/office/word/2012/wordml" mc:Ignorable="w14 w15">
   <w:docDefaults>
     <w:rPrDefault>
       <w:rPr>

</xml_diff>